<commit_message>
Easychair link and other
EC link added
footer information updated
</commit_message>
<xml_diff>
--- a/flyer/airs2015_flyer.docx
+++ b/flyer/airs2015_flyer.docx
@@ -397,7 +397,7 @@
           <w:szCs w:val="21"/>
           <w:lang w:val="en-AU"/>
         </w:rPr>
-        <w:t>The AIRS 2015</w:t>
+        <w:t>AIRS 2015</w:t>
       </w:r>
       <w:r>
         <w:rPr>
@@ -431,7 +431,16 @@
           <w:szCs w:val="21"/>
           <w:lang w:val="en-AU"/>
         </w:rPr>
-        <w:t>The AIRS 2015 welcomes submissions of original papers in the broad field of Information Retrieval. Submissions can either be full research paper (12 pages Springer format), short research paper (6 pages Springer format), or system demonstration papers (4 pages + 2 pages of figures and tables in Springer format).</w:t>
+        <w:t xml:space="preserve">AIRS 2015 welcomes submissions of original papers in the broad field of Information Retrieval. </w:t>
+      </w:r>
+      <w:r>
+        <w:rPr>
+          <w:rFonts w:ascii="Helvetica Neue" w:hAnsi="Helvetica Neue" w:cs="Times New Roman"/>
+          <w:color w:val="333333"/>
+          <w:sz w:val="21"/>
+          <w:szCs w:val="21"/>
+        </w:rPr>
+        <w:t>Submission types include: full research paper (12 pages in Springer format); short research paper (6 pages in Springer format); and system demonstration paper (4 pages + 2 pages of figures and tables in Springer format).</w:t>
       </w:r>
     </w:p>
     <w:p>
@@ -802,7 +811,7 @@
           <w:szCs w:val="21"/>
           <w:lang w:val="en-AU"/>
         </w:rPr>
-        <w:t>The AIRS 2015 proceedings will be published as a Springer’s LNCS volume. The paper selection will follow a standard double-blind reviewing process. Paper submissions must be completed electronically and in PDF format and should be submitted through the EasyChair submission system.</w:t>
+        <w:t xml:space="preserve">The AIRS 2015 proceedings will be published as a </w:t>
       </w:r>
       <w:r>
         <w:rPr>
@@ -810,12 +819,53 @@
           <w:color w:val="333333"/>
           <w:sz w:val="21"/>
           <w:szCs w:val="21"/>
-          <w:lang w:val="en-AU"/>
-        </w:rPr>
-        <w:t xml:space="preserve"> Student travel scholarships will be available.</w:t>
+        </w:rPr>
+        <w:t>Springer LNCS volume</w:t>
       </w:r>
       <w:bookmarkStart w:id="0" w:name="_GoBack"/>
       <w:bookmarkEnd w:id="0"/>
+      <w:r>
+        <w:rPr>
+          <w:rFonts w:ascii="Helvetica Neue" w:hAnsi="Helvetica Neue" w:cs="Times New Roman"/>
+          <w:color w:val="333333"/>
+          <w:sz w:val="21"/>
+          <w:szCs w:val="21"/>
+          <w:lang w:val="en-AU"/>
+        </w:rPr>
+        <w:t xml:space="preserve">. The paper selection will follow a standard double-blind reviewing process. Paper submissions must be completed electronically and in PDF format and should be submitted through the </w:t>
+      </w:r>
+      <w:proofErr w:type="spellStart"/>
+      <w:r>
+        <w:rPr>
+          <w:rFonts w:ascii="Helvetica Neue" w:hAnsi="Helvetica Neue" w:cs="Times New Roman"/>
+          <w:color w:val="333333"/>
+          <w:sz w:val="21"/>
+          <w:szCs w:val="21"/>
+          <w:lang w:val="en-AU"/>
+        </w:rPr>
+        <w:t>EasyChair</w:t>
+      </w:r>
+      <w:proofErr w:type="spellEnd"/>
+      <w:r>
+        <w:rPr>
+          <w:rFonts w:ascii="Helvetica Neue" w:hAnsi="Helvetica Neue" w:cs="Times New Roman"/>
+          <w:color w:val="333333"/>
+          <w:sz w:val="21"/>
+          <w:szCs w:val="21"/>
+          <w:lang w:val="en-AU"/>
+        </w:rPr>
+        <w:t xml:space="preserve"> submission system.</w:t>
+      </w:r>
+      <w:r>
+        <w:rPr>
+          <w:rFonts w:ascii="Helvetica Neue" w:hAnsi="Helvetica Neue" w:cs="Times New Roman"/>
+          <w:color w:val="333333"/>
+          <w:sz w:val="21"/>
+          <w:szCs w:val="21"/>
+          <w:lang w:val="en-AU"/>
+        </w:rPr>
+        <w:t xml:space="preserve"> Student travel scholarships will be available.</w:t>
+      </w:r>
     </w:p>
     <w:p>
       <w:pPr>
@@ -1433,6 +1483,7 @@
                             <w:pPr>
                               <w:jc w:val="center"/>
                             </w:pPr>
+                            <w:proofErr w:type="gramStart"/>
                             <w:r>
                               <w:rPr>
                                 <w:rFonts w:ascii="Helvetica Neue" w:hAnsi="Helvetica Neue" w:cs="Times New Roman"/>
@@ -1441,7 +1492,18 @@
                                 <w:szCs w:val="21"/>
                                 <w:lang w:val="en-AU"/>
                               </w:rPr>
-                              <w:t>www.airs-conference/2015</w:t>
+                              <w:t>www.airs</w:t>
+                            </w:r>
+                            <w:proofErr w:type="gramEnd"/>
+                            <w:r>
+                              <w:rPr>
+                                <w:rFonts w:ascii="Helvetica Neue" w:hAnsi="Helvetica Neue" w:cs="Times New Roman"/>
+                                <w:color w:val="333333"/>
+                                <w:sz w:val="21"/>
+                                <w:szCs w:val="21"/>
+                                <w:lang w:val="en-AU"/>
+                              </w:rPr>
+                              <w:t>-conference/2015</w:t>
                             </w:r>
                           </w:p>
                         </w:txbxContent>
@@ -1470,6 +1532,7 @@
                       <w:pPr>
                         <w:jc w:val="center"/>
                       </w:pPr>
+                      <w:proofErr w:type="gramStart"/>
                       <w:r>
                         <w:rPr>
                           <w:rFonts w:ascii="Helvetica Neue" w:hAnsi="Helvetica Neue" w:cs="Times New Roman"/>
@@ -1478,7 +1541,18 @@
                           <w:szCs w:val="21"/>
                           <w:lang w:val="en-AU"/>
                         </w:rPr>
-                        <w:t>www.airs-conference/2015</w:t>
+                        <w:t>www.airs</w:t>
+                      </w:r>
+                      <w:proofErr w:type="gramEnd"/>
+                      <w:r>
+                        <w:rPr>
+                          <w:rFonts w:ascii="Helvetica Neue" w:hAnsi="Helvetica Neue" w:cs="Times New Roman"/>
+                          <w:color w:val="333333"/>
+                          <w:sz w:val="21"/>
+                          <w:szCs w:val="21"/>
+                          <w:lang w:val="en-AU"/>
+                        </w:rPr>
+                        <w:t>-conference/2015</w:t>
                       </w:r>
                     </w:p>
                   </w:txbxContent>
@@ -1625,8 +1699,20 @@
                                 <w:szCs w:val="21"/>
                                 <w:lang w:val="en-AU"/>
                               </w:rPr>
-                              <w:t>@airs2015</w:t>
+                              <w:t>@</w:t>
                             </w:r>
+                            <w:proofErr w:type="gramStart"/>
+                            <w:r>
+                              <w:rPr>
+                                <w:rFonts w:ascii="Helvetica Neue" w:hAnsi="Helvetica Neue" w:cs="Times New Roman"/>
+                                <w:color w:val="333333"/>
+                                <w:sz w:val="21"/>
+                                <w:szCs w:val="21"/>
+                                <w:lang w:val="en-AU"/>
+                              </w:rPr>
+                              <w:t>airs2015</w:t>
+                            </w:r>
+                            <w:proofErr w:type="gramEnd"/>
                           </w:p>
                         </w:txbxContent>
                       </wps:txbx>
@@ -1662,8 +1748,20 @@
                           <w:szCs w:val="21"/>
                           <w:lang w:val="en-AU"/>
                         </w:rPr>
-                        <w:t>@airs2015</w:t>
+                        <w:t>@</w:t>
                       </w:r>
+                      <w:proofErr w:type="gramStart"/>
+                      <w:r>
+                        <w:rPr>
+                          <w:rFonts w:ascii="Helvetica Neue" w:hAnsi="Helvetica Neue" w:cs="Times New Roman"/>
+                          <w:color w:val="333333"/>
+                          <w:sz w:val="21"/>
+                          <w:szCs w:val="21"/>
+                          <w:lang w:val="en-AU"/>
+                        </w:rPr>
+                        <w:t>airs2015</w:t>
+                      </w:r>
+                      <w:proofErr w:type="gramEnd"/>
                     </w:p>
                   </w:txbxContent>
                 </v:textbox>
@@ -2752,7 +2850,7 @@
 </file>
 
 <file path=customXml/itemProps1.xml><?xml version="1.0" encoding="utf-8"?>
-<ds:datastoreItem xmlns:ds="http://schemas.openxmlformats.org/officeDocument/2006/customXml" ds:itemID="{A6655FBA-0126-1141-B19C-E68CF0E2ABAF}">
+<ds:datastoreItem xmlns:ds="http://schemas.openxmlformats.org/officeDocument/2006/customXml" ds:itemID="{AA8250DC-2938-4B4C-AFDF-37B35A88EAAA}">
   <ds:schemaRefs>
     <ds:schemaRef ds:uri="http://schemas.openxmlformats.org/officeDocument/2006/bibliography"/>
   </ds:schemaRefs>

</xml_diff>